<commit_message>
Modify the fist chapter
</commit_message>
<xml_diff>
--- a/documentation/1 раздел.docx
+++ b/documentation/1 раздел.docx
@@ -316,7 +316,19 @@
         <w:rPr>
           <w:lang w:val="uk-UA"/>
         </w:rPr>
-        <w:t xml:space="preserve"> (коефіцієнт подібності)</w:t>
+        <w:t xml:space="preserve"> (к</w:t>
+      </w:r>
+      <w:r>
+        <w:rPr>
+          <w:lang w:val="uk-UA"/>
+        </w:rPr>
+        <w:t>осинус</w:t>
+      </w:r>
+      <w:r>
+        <w:rPr>
+          <w:lang w:val="uk-UA"/>
+        </w:rPr>
+        <w:t xml:space="preserve"> подібності)</w:t>
       </w:r>
       <w:r>
         <w:rPr>
@@ -487,7 +499,19 @@
         <w:rPr>
           <w:lang w:val="uk-UA"/>
         </w:rPr>
-        <w:t>(з коефіцієнтом подібності більше 0,8) для заданого запиту,</w:t>
+        <w:t xml:space="preserve">(з </w:t>
+      </w:r>
+      <w:r>
+        <w:rPr>
+          <w:lang w:val="uk-UA"/>
+        </w:rPr>
+        <w:t xml:space="preserve">косинусом </w:t>
+      </w:r>
+      <w:r>
+        <w:rPr>
+          <w:lang w:val="uk-UA"/>
+        </w:rPr>
+        <w:t>подібності більше 0,8) для заданого запиту,</w:t>
       </w:r>
       <w:r>
         <w:rPr>

</xml_diff>